<commit_message>
paper summary reference added
</commit_message>
<xml_diff>
--- a/Paper Summary/Paper Summary.docx
+++ b/Paper Summary/Paper Summary.docx
@@ -360,6 +360,145 @@
         </w:rPr>
         <w:t xml:space="preserve"> endpoints.</w:t>
       </w:r>
+    </w:p>
+    <w:p>
+      <w:pPr>
+        <w:rPr>
+          <w:rFonts w:ascii="Times New Roman" w:hAnsi="Times New Roman" w:cs="Times New Roman"/>
+          <w:sz w:val="24"/>
+          <w:szCs w:val="24"/>
+        </w:rPr>
+      </w:pPr>
+    </w:p>
+    <w:p>
+      <w:pPr>
+        <w:jc w:val="center"/>
+        <w:rPr>
+          <w:rFonts w:ascii="Times New Roman" w:hAnsi="Times New Roman" w:cs="Times New Roman"/>
+          <w:sz w:val="32"/>
+          <w:szCs w:val="32"/>
+        </w:rPr>
+      </w:pPr>
+      <w:r>
+        <w:rPr>
+          <w:rFonts w:ascii="Times New Roman" w:hAnsi="Times New Roman" w:cs="Times New Roman"/>
+          <w:sz w:val="32"/>
+          <w:szCs w:val="32"/>
+        </w:rPr>
+        <w:lastRenderedPageBreak/>
+        <w:t>References</w:t>
+      </w:r>
+    </w:p>
+    <w:tbl>
+      <w:tblPr>
+        <w:tblW w:w="5000" w:type="pct"/>
+        <w:tblCellSpacing w:w="15" w:type="dxa"/>
+        <w:tblCellMar>
+          <w:top w:w="15" w:type="dxa"/>
+          <w:left w:w="15" w:type="dxa"/>
+          <w:bottom w:w="15" w:type="dxa"/>
+          <w:right w:w="15" w:type="dxa"/>
+        </w:tblCellMar>
+        <w:tblLook w:val="04A0" w:firstRow="1" w:lastRow="0" w:firstColumn="1" w:lastColumn="0" w:noHBand="0" w:noVBand="1"/>
+      </w:tblPr>
+      <w:tblGrid>
+        <w:gridCol w:w="355"/>
+        <w:gridCol w:w="8671"/>
+      </w:tblGrid>
+      <w:tr>
+        <w:trPr>
+          <w:tblCellSpacing w:w="15" w:type="dxa"/>
+        </w:trPr>
+        <w:tc>
+          <w:tcPr>
+            <w:tcW w:w="50" w:type="pct"/>
+            <w:hideMark/>
+          </w:tcPr>
+          <w:p>
+            <w:pPr>
+              <w:pStyle w:val="Bibliography"/>
+              <w:rPr>
+                <w:rFonts w:ascii="Times New Roman" w:hAnsi="Times New Roman" w:cs="Times New Roman"/>
+                <w:noProof/>
+                <w:sz w:val="24"/>
+                <w:szCs w:val="24"/>
+                <w:lang w:val="en-US"/>
+              </w:rPr>
+            </w:pPr>
+            <w:r>
+              <w:rPr>
+                <w:rFonts w:ascii="Times New Roman" w:hAnsi="Times New Roman" w:cs="Times New Roman"/>
+                <w:noProof/>
+                <w:sz w:val="24"/>
+                <w:szCs w:val="24"/>
+                <w:lang w:val="en-US"/>
+              </w:rPr>
+              <w:t xml:space="preserve">[1] </w:t>
+            </w:r>
+          </w:p>
+        </w:tc>
+        <w:tc>
+          <w:tcPr>
+            <w:tcW w:w="0" w:type="auto"/>
+            <w:hideMark/>
+          </w:tcPr>
+          <w:p>
+            <w:pPr>
+              <w:pStyle w:val="Bibliography"/>
+              <w:rPr>
+                <w:rFonts w:ascii="Times New Roman" w:hAnsi="Times New Roman" w:cs="Times New Roman"/>
+                <w:noProof/>
+                <w:sz w:val="24"/>
+                <w:szCs w:val="24"/>
+                <w:lang w:val="en-US"/>
+              </w:rPr>
+            </w:pPr>
+            <w:r>
+              <w:rPr>
+                <w:rFonts w:ascii="Times New Roman" w:hAnsi="Times New Roman" w:cs="Times New Roman"/>
+                <w:noProof/>
+                <w:sz w:val="24"/>
+                <w:szCs w:val="24"/>
+                <w:lang w:val="en-US"/>
+              </w:rPr>
+              <w:t xml:space="preserve">D. V. L. B. L. W. J. M. B. Eddy Truyen, "Evaluation of container orchestration systems for deploying and managing NoSQL database clusters," in </w:t>
+            </w:r>
+            <w:r>
+              <w:rPr>
+                <w:rFonts w:ascii="Times New Roman" w:hAnsi="Times New Roman" w:cs="Times New Roman"/>
+                <w:i/>
+                <w:iCs/>
+                <w:noProof/>
+                <w:sz w:val="24"/>
+                <w:szCs w:val="24"/>
+                <w:lang w:val="en-US"/>
+              </w:rPr>
+              <w:t>IEEE</w:t>
+            </w:r>
+            <w:r>
+              <w:rPr>
+                <w:rFonts w:ascii="Times New Roman" w:hAnsi="Times New Roman" w:cs="Times New Roman"/>
+                <w:noProof/>
+                <w:sz w:val="24"/>
+                <w:szCs w:val="24"/>
+                <w:lang w:val="en-US"/>
+              </w:rPr>
+              <w:t xml:space="preserve">, 2018. </w:t>
+            </w:r>
+          </w:p>
+        </w:tc>
+      </w:tr>
+    </w:tbl>
+    <w:p>
+      <w:pPr>
+        <w:rPr>
+          <w:rFonts w:ascii="Arial" w:hAnsi="Arial" w:cs="Arial"/>
+          <w:color w:val="000000"/>
+          <w:sz w:val="20"/>
+          <w:szCs w:val="20"/>
+          <w:shd w:val="clear" w:color="auto" w:fill="FFFFFF"/>
+        </w:rPr>
+      </w:pPr>
     </w:p>
     <w:p>
       <w:pPr>
@@ -782,6 +921,28 @@
       <w:lang w:val="en-CA"/>
     </w:rPr>
   </w:style>
+  <w:style w:type="paragraph" w:styleId="Heading1">
+    <w:name w:val="heading 1"/>
+    <w:basedOn w:val="Normal"/>
+    <w:next w:val="Normal"/>
+    <w:link w:val="Heading1Char"/>
+    <w:uiPriority w:val="9"/>
+    <w:qFormat/>
+    <w:rsid w:val="000F44F9"/>
+    <w:pPr>
+      <w:keepNext/>
+      <w:keepLines/>
+      <w:spacing w:before="240" w:after="0"/>
+      <w:outlineLvl w:val="0"/>
+    </w:pPr>
+    <w:rPr>
+      <w:rFonts w:asciiTheme="majorHAnsi" w:eastAsiaTheme="majorEastAsia" w:hAnsiTheme="majorHAnsi" w:cstheme="majorBidi"/>
+      <w:color w:val="2F5496" w:themeColor="accent1" w:themeShade="BF"/>
+      <w:sz w:val="32"/>
+      <w:szCs w:val="32"/>
+      <w:lang w:val="en-US"/>
+    </w:rPr>
+  </w:style>
   <w:style w:type="character" w:default="1" w:styleId="DefaultParagraphFont">
     <w:name w:val="Default Paragraph Font"/>
     <w:uiPriority w:val="1"/>
@@ -808,6 +969,28 @@
     <w:uiPriority w:val="99"/>
     <w:semiHidden/>
     <w:unhideWhenUsed/>
+  </w:style>
+  <w:style w:type="character" w:customStyle="1" w:styleId="Heading1Char">
+    <w:name w:val="Heading 1 Char"/>
+    <w:basedOn w:val="DefaultParagraphFont"/>
+    <w:link w:val="Heading1"/>
+    <w:uiPriority w:val="9"/>
+    <w:rsid w:val="000F44F9"/>
+    <w:rPr>
+      <w:rFonts w:asciiTheme="majorHAnsi" w:eastAsiaTheme="majorEastAsia" w:hAnsiTheme="majorHAnsi" w:cstheme="majorBidi"/>
+      <w:color w:val="2F5496" w:themeColor="accent1" w:themeShade="BF"/>
+      <w:sz w:val="32"/>
+      <w:szCs w:val="32"/>
+      <w:lang w:val="en-US"/>
+    </w:rPr>
+  </w:style>
+  <w:style w:type="paragraph" w:styleId="Bibliography">
+    <w:name w:val="Bibliography"/>
+    <w:basedOn w:val="Normal"/>
+    <w:next w:val="Normal"/>
+    <w:uiPriority w:val="37"/>
+    <w:unhideWhenUsed/>
+    <w:rsid w:val="000F44F9"/>
   </w:style>
 </w:styles>
 </file>
@@ -1105,4 +1288,39 @@
     </a:ext>
   </a:extLst>
 </a:theme>
+</file>
+
+<file path=customXml/item1.xml><?xml version="1.0" encoding="utf-8"?>
+<b:Sources xmlns:b="http://schemas.openxmlformats.org/officeDocument/2006/bibliography" xmlns="http://schemas.openxmlformats.org/officeDocument/2006/bibliography" SelectedStyle="\APASixthEditionOfficeOnline.xsl" StyleName="APA" Version="6">
+  <b:Source>
+    <b:Tag>Edd18</b:Tag>
+    <b:SourceType>ConferenceProceedings</b:SourceType>
+    <b:Guid>{4F1CC3A5-41E1-44C8-B258-536B78B0F379}</b:Guid>
+    <b:Title>Evaluation of container orchestration systems for deploying and managing NoSQL database clusters</b:Title>
+    <b:Year>2018</b:Year>
+    <b:Publisher>IEEE Xplore</b:Publisher>
+    <b:Pages>468-475</b:Pages>
+    <b:Author>
+      <b:Author>
+        <b:NameList>
+          <b:Person>
+            <b:Last>Eddy Truyen</b:Last>
+            <b:First>Dimitri</b:First>
+            <b:Middle>Van Landuyt, Bert Lagaisse, Wouter Joosen, Matt Bruzek</b:Middle>
+          </b:Person>
+        </b:NameList>
+      </b:Author>
+    </b:Author>
+    <b:ConferenceName>IEEE</b:ConferenceName>
+    <b:RefOrder>1</b:RefOrder>
+  </b:Source>
+</b:Sources>
+</file>
+
+<file path=customXml/itemProps1.xml><?xml version="1.0" encoding="utf-8"?>
+<ds:datastoreItem xmlns:ds="http://schemas.openxmlformats.org/officeDocument/2006/customXml" ds:itemID="{3E46176C-77B4-442F-B50E-7490C94F58F5}">
+  <ds:schemaRefs>
+    <ds:schemaRef ds:uri="http://schemas.openxmlformats.org/officeDocument/2006/bibliography"/>
+  </ds:schemaRefs>
+</ds:datastoreItem>
 </file>
</xml_diff>